<commit_message>
Definitive version of the FORM Analysis.
</commit_message>
<xml_diff>
--- a/Form_Esercitazione.docx
+++ b/Form_Esercitazione.docx
@@ -22,40 +22,12 @@
           <w:bCs/>
           <w:color w:val="000000"/>
           <w:kern w:val="0"/>
-          <w:sz w:val="24"/>
-          <w:szCs w:val="24"/>
-          <w:lang w:eastAsia="en-GB"/>
-          <w14:ligatures w14:val="none"/>
-        </w:rPr>
-        <w:t>Leonardo Motta</w:t>
-      </w:r>
-      <w:r>
-        <w:rPr>
-          <w:rFonts w:ascii="Arial" w:eastAsia="Times New Roman" w:hAnsi="Arial" w:cs="Arial"/>
-          <w:b/>
-          <w:bCs/>
-          <w:color w:val="000000"/>
-          <w:kern w:val="0"/>
-          <w:sz w:val="24"/>
-          <w:szCs w:val="24"/>
-          <w:lang w:eastAsia="en-GB"/>
-          <w14:ligatures w14:val="none"/>
-        </w:rPr>
-        <w:t xml:space="preserve"> – Matricola: </w:t>
-      </w:r>
-      <w:r>
-        <w:rPr>
-          <w:rFonts w:ascii="Arial" w:eastAsia="Times New Roman" w:hAnsi="Arial" w:cs="Arial"/>
-          <w:b/>
-          <w:bCs/>
-          <w:color w:val="000000"/>
-          <w:kern w:val="0"/>
-          <w:sz w:val="24"/>
-          <w:szCs w:val="24"/>
-          <w:lang w:eastAsia="en-GB"/>
-          <w14:ligatures w14:val="none"/>
-        </w:rPr>
-        <w:t>S4952213</w:t>
+          <w:sz w:val="28"/>
+          <w:szCs w:val="28"/>
+          <w:lang w:eastAsia="en-GB"/>
+          <w14:ligatures w14:val="none"/>
+        </w:rPr>
+        <w:t>Leonardo Motta – Matricola: S4952213</w:t>
       </w:r>
       <w:r>
         <w:rPr>
@@ -104,48 +76,32 @@
           <w14:ligatures w14:val="none"/>
         </w:rPr>
         <w:tab/>
-      </w:r>
-      <w:r>
-        <w:rPr>
-          <w:rFonts w:ascii="Arial" w:eastAsia="Times New Roman" w:hAnsi="Arial" w:cs="Arial"/>
-          <w:b/>
-          <w:bCs/>
-          <w:color w:val="000000"/>
-          <w:kern w:val="0"/>
-          <w:lang w:eastAsia="en-GB"/>
-          <w14:ligatures w14:val="none"/>
-        </w:rPr>
-        <w:tab/>
-        <w:t>23/05/2023</w:t>
-      </w:r>
-    </w:p>
-    <w:p>
-      <w:pPr>
-        <w:spacing w:after="0" w:line="240" w:lineRule="auto"/>
-        <w:rPr>
-          <w:rFonts w:ascii="Arial" w:eastAsia="Times New Roman" w:hAnsi="Arial" w:cs="Arial"/>
-          <w:b/>
-          <w:bCs/>
-          <w:color w:val="000000"/>
-          <w:kern w:val="0"/>
-          <w:lang w:eastAsia="en-GB"/>
-          <w14:ligatures w14:val="none"/>
-        </w:rPr>
-      </w:pPr>
-    </w:p>
-    <w:p>
-      <w:pPr>
-        <w:spacing w:after="0" w:line="240" w:lineRule="auto"/>
-        <w:rPr>
-          <w:rFonts w:ascii="Arial" w:eastAsia="Times New Roman" w:hAnsi="Arial" w:cs="Arial"/>
-          <w:b/>
-          <w:bCs/>
-          <w:color w:val="000000"/>
-          <w:kern w:val="0"/>
-          <w:lang w:eastAsia="en-GB"/>
-          <w14:ligatures w14:val="none"/>
-        </w:rPr>
-      </w:pPr>
+        <w:t xml:space="preserve">  </w:t>
+      </w:r>
+      <w:r>
+        <w:rPr>
+          <w:rFonts w:ascii="Arial" w:eastAsia="Times New Roman" w:hAnsi="Arial" w:cs="Arial"/>
+          <w:b/>
+          <w:bCs/>
+          <w:color w:val="000000"/>
+          <w:kern w:val="0"/>
+          <w:lang w:eastAsia="en-GB"/>
+          <w14:ligatures w14:val="none"/>
+        </w:rPr>
+        <w:t>23 – 24</w:t>
+      </w:r>
+      <w:r>
+        <w:rPr>
+          <w:rFonts w:ascii="Arial" w:eastAsia="Times New Roman" w:hAnsi="Arial" w:cs="Arial"/>
+          <w:b/>
+          <w:bCs/>
+          <w:color w:val="000000"/>
+          <w:kern w:val="0"/>
+          <w:lang w:eastAsia="en-GB"/>
+          <w14:ligatures w14:val="none"/>
+        </w:rPr>
+        <w:t>/05/2023</w:t>
+      </w:r>
     </w:p>
     <w:p>
       <w:pPr>
@@ -189,22 +145,22 @@
           <w:lang w:eastAsia="en-GB"/>
           <w14:ligatures w14:val="none"/>
         </w:rPr>
+        <w:br/>
+      </w:r>
+      <w:r>
+        <w:rPr>
+          <w:rFonts w:ascii="Arial" w:eastAsia="Times New Roman" w:hAnsi="Arial" w:cs="Arial"/>
+          <w:b/>
+          <w:bCs/>
+          <w:color w:val="000000"/>
+          <w:kern w:val="0"/>
+          <w:sz w:val="32"/>
+          <w:szCs w:val="32"/>
+          <w:lang w:eastAsia="en-GB"/>
+          <w14:ligatures w14:val="none"/>
+        </w:rPr>
         <w:t>Esercitazione BONUS – II parte</w:t>
       </w:r>
-    </w:p>
-    <w:p>
-      <w:pPr>
-        <w:spacing w:after="0" w:line="240" w:lineRule="auto"/>
-        <w:rPr>
-          <w:rFonts w:ascii="Arial" w:eastAsia="Times New Roman" w:hAnsi="Arial" w:cs="Arial"/>
-          <w:b/>
-          <w:bCs/>
-          <w:color w:val="000000"/>
-          <w:kern w:val="0"/>
-          <w:lang w:eastAsia="en-GB"/>
-          <w14:ligatures w14:val="none"/>
-        </w:rPr>
-      </w:pPr>
     </w:p>
     <w:p>
       <w:pPr>
@@ -277,21 +233,6 @@
         </w:rPr>
         <w:t xml:space="preserve"> </w:t>
       </w:r>
-    </w:p>
-    <w:p>
-      <w:pPr>
-        <w:spacing w:after="0" w:line="240" w:lineRule="auto"/>
-        <w:jc w:val="both"/>
-        <w:rPr>
-          <w:rFonts w:ascii="Arial" w:eastAsia="Times New Roman" w:hAnsi="Arial" w:cs="Arial"/>
-          <w:b/>
-          <w:bCs/>
-          <w:color w:val="000000"/>
-          <w:kern w:val="0"/>
-          <w:lang w:eastAsia="en-GB"/>
-          <w14:ligatures w14:val="none"/>
-        </w:rPr>
-      </w:pPr>
     </w:p>
     <w:p>
       <w:pPr>
@@ -387,6 +328,12 @@
     </w:p>
     <w:p>
       <w:pPr>
+        <w:pBdr>
+          <w:top w:val="single" w:sz="4" w:space="1" w:color="auto"/>
+          <w:left w:val="single" w:sz="4" w:space="4" w:color="auto"/>
+          <w:bottom w:val="single" w:sz="4" w:space="1" w:color="auto"/>
+          <w:right w:val="single" w:sz="4" w:space="4" w:color="auto"/>
+        </w:pBdr>
         <w:spacing w:after="0" w:line="240" w:lineRule="auto"/>
         <w:jc w:val="both"/>
         <w:rPr>
@@ -606,25 +553,68 @@
         </w:rPr>
         <w:t xml:space="preserve">nella struttura del progetto. </w:t>
       </w:r>
-      <w:r>
-        <w:rPr>
-          <w:rFonts w:ascii="Arial" w:eastAsia="Times New Roman" w:hAnsi="Arial" w:cs="Arial"/>
-          <w:color w:val="0070C0"/>
-          <w:kern w:val="0"/>
-          <w:lang w:eastAsia="en-GB"/>
-          <w14:ligatures w14:val="none"/>
-        </w:rPr>
-        <w:t xml:space="preserve">Il </w:t>
-      </w:r>
-      <w:r>
-        <w:rPr>
-          <w:rFonts w:ascii="Arial" w:eastAsia="Times New Roman" w:hAnsi="Arial" w:cs="Arial"/>
-          <w:color w:val="0070C0"/>
-          <w:kern w:val="0"/>
-          <w:lang w:eastAsia="en-GB"/>
-          <w14:ligatures w14:val="none"/>
-        </w:rPr>
-        <w:t>prompt del “.h” e del “.cpp” delinea bene le sezioni del codice, relative alle tipologie diverse di funzioni di accesso delle classi</w:t>
+    </w:p>
+    <w:p>
+      <w:pPr>
+        <w:spacing w:after="0" w:line="240" w:lineRule="auto"/>
+        <w:jc w:val="both"/>
+        <w:rPr>
+          <w:rFonts w:ascii="Arial" w:eastAsia="Times New Roman" w:hAnsi="Arial" w:cs="Arial"/>
+          <w:color w:val="0070C0"/>
+          <w:kern w:val="0"/>
+          <w:lang w:eastAsia="en-GB"/>
+          <w14:ligatures w14:val="none"/>
+        </w:rPr>
+      </w:pPr>
+      <w:r>
+        <w:rPr>
+          <w:rFonts w:ascii="Arial" w:eastAsia="Times New Roman" w:hAnsi="Arial" w:cs="Arial"/>
+          <w:color w:val="0070C0"/>
+          <w:kern w:val="0"/>
+          <w:lang w:eastAsia="en-GB"/>
+          <w14:ligatures w14:val="none"/>
+        </w:rPr>
+        <w:t>I</w:t>
+      </w:r>
+      <w:r>
+        <w:rPr>
+          <w:rFonts w:ascii="Arial" w:eastAsia="Times New Roman" w:hAnsi="Arial" w:cs="Arial"/>
+          <w:color w:val="0070C0"/>
+          <w:kern w:val="0"/>
+          <w:lang w:eastAsia="en-GB"/>
+          <w14:ligatures w14:val="none"/>
+        </w:rPr>
+        <w:t xml:space="preserve"> </w:t>
+      </w:r>
+      <w:r>
+        <w:rPr>
+          <w:rFonts w:ascii="Arial" w:eastAsia="Times New Roman" w:hAnsi="Arial" w:cs="Arial"/>
+          <w:color w:val="0070C0"/>
+          <w:kern w:val="0"/>
+          <w:lang w:eastAsia="en-GB"/>
+          <w14:ligatures w14:val="none"/>
+        </w:rPr>
+        <w:t>prompt del “.h” e del “.cpp” delinea</w:t>
+      </w:r>
+      <w:r>
+        <w:rPr>
+          <w:rFonts w:ascii="Arial" w:eastAsia="Times New Roman" w:hAnsi="Arial" w:cs="Arial"/>
+          <w:color w:val="0070C0"/>
+          <w:kern w:val="0"/>
+          <w:lang w:eastAsia="en-GB"/>
+          <w14:ligatures w14:val="none"/>
+        </w:rPr>
+        <w:t>no</w:t>
+      </w:r>
+      <w:r>
+        <w:rPr>
+          <w:rFonts w:ascii="Arial" w:eastAsia="Times New Roman" w:hAnsi="Arial" w:cs="Arial"/>
+          <w:color w:val="0070C0"/>
+          <w:kern w:val="0"/>
+          <w:lang w:eastAsia="en-GB"/>
+          <w14:ligatures w14:val="none"/>
+        </w:rPr>
+        <w:t xml:space="preserve"> bene le sezioni del codice, relative alle tipologie diverse di funzioni di accesso delle classi</w:t>
       </w:r>
       <w:r>
         <w:rPr>
@@ -795,27 +785,7 @@
           <w:lang w:eastAsia="en-GB"/>
           <w14:ligatures w14:val="none"/>
         </w:rPr>
-        <w:t xml:space="preserve"> commenti di ogni sezione del codice </w:t>
-      </w:r>
-      <w:r>
-        <w:rPr>
-          <w:rFonts w:ascii="Arial" w:eastAsia="Times New Roman" w:hAnsi="Arial" w:cs="Arial"/>
-          <w:color w:val="0070C0"/>
-          <w:kern w:val="0"/>
-          <w:lang w:eastAsia="en-GB"/>
-          <w14:ligatures w14:val="none"/>
-        </w:rPr>
-        <w:t xml:space="preserve">messi in evidenza </w:t>
-      </w:r>
-      <w:r>
-        <w:rPr>
-          <w:rFonts w:ascii="Arial" w:eastAsia="Times New Roman" w:hAnsi="Arial" w:cs="Arial"/>
-          <w:color w:val="0070C0"/>
-          <w:kern w:val="0"/>
-          <w:lang w:eastAsia="en-GB"/>
-          <w14:ligatures w14:val="none"/>
-        </w:rPr>
-        <w:t>sono puntuali e non ambigui.</w:t>
+        <w:t>l progetto aderisce alle specifiche assegnate.</w:t>
       </w:r>
     </w:p>
     <w:p>
@@ -843,29 +813,17 @@
           <w:lang w:eastAsia="en-GB"/>
           <w14:ligatures w14:val="none"/>
         </w:rPr>
-        <w:t>Nell’intestazione di ogni file “.h” e “.cpp” non è presente la specifica “</w:t>
-      </w:r>
-      <w:r>
-        <w:rPr>
-          <w:rFonts w:ascii="Arial" w:eastAsia="Times New Roman" w:hAnsi="Arial" w:cs="Arial"/>
-          <w:i/>
-          <w:iCs/>
-          <w:color w:val="0070C0"/>
-          <w:kern w:val="0"/>
-          <w:lang w:eastAsia="en-GB"/>
-          <w14:ligatures w14:val="none"/>
-        </w:rPr>
-        <w:t>author</w:t>
-      </w:r>
-      <w:r>
-        <w:rPr>
-          <w:rFonts w:ascii="Arial" w:eastAsia="Times New Roman" w:hAnsi="Arial" w:cs="Arial"/>
-          <w:color w:val="0070C0"/>
-          <w:kern w:val="0"/>
-          <w:lang w:eastAsia="en-GB"/>
-          <w14:ligatures w14:val="none"/>
-        </w:rPr>
-        <w:t>”.</w:t>
+        <w:t>I</w:t>
+      </w:r>
+      <w:r>
+        <w:rPr>
+          <w:rFonts w:ascii="Arial" w:eastAsia="Times New Roman" w:hAnsi="Arial" w:cs="Arial"/>
+          <w:color w:val="0070C0"/>
+          <w:kern w:val="0"/>
+          <w:lang w:eastAsia="en-GB"/>
+          <w14:ligatures w14:val="none"/>
+        </w:rPr>
+        <w:t xml:space="preserve"> commenti di ogni sezione del codice messi in evidenza sono puntuali e non ambigui.</w:t>
       </w:r>
     </w:p>
     <w:p>
@@ -893,7 +851,7 @@
           <w:lang w:eastAsia="en-GB"/>
           <w14:ligatures w14:val="none"/>
         </w:rPr>
-        <w:t xml:space="preserve">Il “main.cpp” è privo di documentazione </w:t>
+        <w:t>Nell’intestazione di ogni file “.h” e “.cpp” non è presente la specifica “</w:t>
       </w:r>
       <w:r>
         <w:rPr>
@@ -905,6 +863,76 @@
           <w:lang w:eastAsia="en-GB"/>
           <w14:ligatures w14:val="none"/>
         </w:rPr>
+        <w:t>author</w:t>
+      </w:r>
+      <w:r>
+        <w:rPr>
+          <w:rFonts w:ascii="Arial" w:eastAsia="Times New Roman" w:hAnsi="Arial" w:cs="Arial"/>
+          <w:color w:val="0070C0"/>
+          <w:kern w:val="0"/>
+          <w:lang w:eastAsia="en-GB"/>
+          <w14:ligatures w14:val="none"/>
+        </w:rPr>
+        <w:t>”.</w:t>
+      </w:r>
+    </w:p>
+    <w:p>
+      <w:pPr>
+        <w:pStyle w:val="Paragrafoelenco"/>
+        <w:numPr>
+          <w:ilvl w:val="0"/>
+          <w:numId w:val="1"/>
+        </w:numPr>
+        <w:spacing w:after="0" w:line="240" w:lineRule="auto"/>
+        <w:jc w:val="both"/>
+        <w:rPr>
+          <w:rFonts w:ascii="Arial" w:eastAsia="Times New Roman" w:hAnsi="Arial" w:cs="Arial"/>
+          <w:color w:val="0070C0"/>
+          <w:kern w:val="0"/>
+          <w:lang w:eastAsia="en-GB"/>
+          <w14:ligatures w14:val="none"/>
+        </w:rPr>
+      </w:pPr>
+      <w:r>
+        <w:rPr>
+          <w:rFonts w:ascii="Arial" w:eastAsia="Times New Roman" w:hAnsi="Arial" w:cs="Arial"/>
+          <w:color w:val="0070C0"/>
+          <w:kern w:val="0"/>
+          <w:lang w:eastAsia="en-GB"/>
+          <w14:ligatures w14:val="none"/>
+        </w:rPr>
+        <w:t xml:space="preserve">Il “main.cpp” è privo di </w:t>
+      </w:r>
+      <w:r>
+        <w:rPr>
+          <w:rFonts w:ascii="Arial" w:eastAsia="Times New Roman" w:hAnsi="Arial" w:cs="Arial"/>
+          <w:color w:val="0070C0"/>
+          <w:kern w:val="0"/>
+          <w:lang w:eastAsia="en-GB"/>
+          <w14:ligatures w14:val="none"/>
+        </w:rPr>
+        <w:t>commenti che possono essere letti da</w:t>
+      </w:r>
+      <w:r>
+        <w:rPr>
+          <w:rFonts w:ascii="Arial" w:eastAsia="Times New Roman" w:hAnsi="Arial" w:cs="Arial"/>
+          <w:color w:val="0070C0"/>
+          <w:kern w:val="0"/>
+          <w:lang w:eastAsia="en-GB"/>
+          <w14:ligatures w14:val="none"/>
+        </w:rPr>
+        <w:t xml:space="preserve"> </w:t>
+      </w:r>
+      <w:r>
+        <w:rPr>
+          <w:rFonts w:ascii="Arial" w:eastAsia="Times New Roman" w:hAnsi="Arial" w:cs="Arial"/>
+          <w:i/>
+          <w:iCs/>
+          <w:color w:val="0070C0"/>
+          <w:kern w:val="0"/>
+          <w:lang w:eastAsia="en-GB"/>
+          <w14:ligatures w14:val="none"/>
+        </w:rPr>
         <w:t>Doxygen</w:t>
       </w:r>
       <w:r>
@@ -920,16 +948,48 @@
     </w:p>
     <w:p>
       <w:pPr>
-        <w:spacing w:after="0" w:line="240" w:lineRule="auto"/>
-        <w:jc w:val="both"/>
-        <w:rPr>
-          <w:rFonts w:ascii="Arial" w:eastAsia="Times New Roman" w:hAnsi="Arial" w:cs="Arial"/>
-          <w:color w:val="000000"/>
-          <w:kern w:val="0"/>
-          <w:lang w:eastAsia="en-GB"/>
-          <w14:ligatures w14:val="none"/>
-        </w:rPr>
-      </w:pPr>
+        <w:pStyle w:val="Paragrafoelenco"/>
+        <w:spacing w:after="0" w:line="240" w:lineRule="auto"/>
+        <w:ind w:left="360"/>
+        <w:jc w:val="both"/>
+        <w:rPr>
+          <w:rFonts w:ascii="Arial" w:eastAsia="Times New Roman" w:hAnsi="Arial" w:cs="Arial"/>
+          <w:color w:val="0070C0"/>
+          <w:kern w:val="0"/>
+          <w:lang w:eastAsia="en-GB"/>
+          <w14:ligatures w14:val="none"/>
+        </w:rPr>
+      </w:pPr>
+      <w:r>
+        <w:rPr>
+          <w:rFonts w:ascii="Arial" w:eastAsia="Times New Roman" w:hAnsi="Arial" w:cs="Arial"/>
+          <w:color w:val="0070C0"/>
+          <w:kern w:val="0"/>
+          <w:lang w:eastAsia="en-GB"/>
+          <w14:ligatures w14:val="none"/>
+        </w:rPr>
+        <w:t>È intuitivo, ma qualche commento in più a</w:t>
+      </w:r>
+      <w:r>
+        <w:rPr>
+          <w:rFonts w:ascii="Arial" w:eastAsia="Times New Roman" w:hAnsi="Arial" w:cs="Arial"/>
+          <w:color w:val="0070C0"/>
+          <w:kern w:val="0"/>
+          <w:lang w:eastAsia="en-GB"/>
+          <w14:ligatures w14:val="none"/>
+        </w:rPr>
+        <w:t>vrebbe aiutato</w:t>
+      </w:r>
+      <w:r>
+        <w:rPr>
+          <w:rFonts w:ascii="Arial" w:eastAsia="Times New Roman" w:hAnsi="Arial" w:cs="Arial"/>
+          <w:color w:val="0070C0"/>
+          <w:kern w:val="0"/>
+          <w:lang w:eastAsia="en-GB"/>
+          <w14:ligatures w14:val="none"/>
+        </w:rPr>
+        <w:t xml:space="preserve"> maggiormente alla comprensione delle scelte fatte.</w:t>
+      </w:r>
     </w:p>
     <w:p>
       <w:pPr>
@@ -1063,7 +1123,17 @@
           <w:lang w:eastAsia="en-GB"/>
           <w14:ligatures w14:val="none"/>
         </w:rPr>
-        <w:t xml:space="preserve">File “README.md” non </w:t>
+        <w:t>Il f</w:t>
+      </w:r>
+      <w:r>
+        <w:rPr>
+          <w:rFonts w:ascii="Arial" w:eastAsia="Times New Roman" w:hAnsi="Arial" w:cs="Arial"/>
+          <w:color w:val="0070C0"/>
+          <w:kern w:val="0"/>
+          <w:lang w:eastAsia="en-GB"/>
+          <w14:ligatures w14:val="none"/>
+        </w:rPr>
+        <w:t xml:space="preserve">ile “README.md” non </w:t>
       </w:r>
       <w:r>
         <w:rPr>
@@ -1090,6 +1160,28 @@
       <w:r>
         <w:rPr>
           <w:rFonts w:ascii="Arial" w:eastAsia="Times New Roman" w:hAnsi="Arial" w:cs="Arial"/>
+          <w:i/>
+          <w:iCs/>
+          <w:color w:val="0070C0"/>
+          <w:kern w:val="0"/>
+          <w:lang w:eastAsia="en-GB"/>
+          <w14:ligatures w14:val="none"/>
+        </w:rPr>
+        <w:t xml:space="preserve"> </w:t>
+      </w:r>
+      <w:r>
+        <w:rPr>
+          <w:rFonts w:ascii="Arial" w:eastAsia="Times New Roman" w:hAnsi="Arial" w:cs="Arial"/>
+          <w:color w:val="0070C0"/>
+          <w:kern w:val="0"/>
+          <w:lang w:eastAsia="en-GB"/>
+          <w14:ligatures w14:val="none"/>
+        </w:rPr>
+        <w:t>GitHub</w:t>
+      </w:r>
+      <w:r>
+        <w:rPr>
+          <w:rFonts w:ascii="Arial" w:eastAsia="Times New Roman" w:hAnsi="Arial" w:cs="Arial"/>
           <w:color w:val="0070C0"/>
           <w:kern w:val="0"/>
           <w:lang w:eastAsia="en-GB"/>
@@ -1114,6 +1206,12 @@
     </w:p>
     <w:p>
       <w:pPr>
+        <w:pBdr>
+          <w:top w:val="single" w:sz="4" w:space="1" w:color="auto"/>
+          <w:left w:val="single" w:sz="4" w:space="4" w:color="auto"/>
+          <w:bottom w:val="single" w:sz="4" w:space="1" w:color="auto"/>
+          <w:right w:val="single" w:sz="4" w:space="4" w:color="auto"/>
+        </w:pBdr>
         <w:spacing w:after="0" w:line="240" w:lineRule="auto"/>
         <w:jc w:val="both"/>
         <w:rPr>
@@ -1242,25 +1340,22 @@
         <w:jc w:val="both"/>
         <w:rPr>
           <w:rFonts w:ascii="Arial" w:eastAsia="Times New Roman" w:hAnsi="Arial" w:cs="Arial"/>
-          <w:color w:val="000000"/>
-          <w:kern w:val="0"/>
-          <w:lang w:eastAsia="en-GB"/>
-          <w14:ligatures w14:val="none"/>
-        </w:rPr>
-      </w:pPr>
-    </w:p>
-    <w:p>
-      <w:pPr>
-        <w:spacing w:after="0" w:line="240" w:lineRule="auto"/>
-        <w:jc w:val="both"/>
-        <w:rPr>
-          <w:rFonts w:ascii="Arial" w:eastAsia="Times New Roman" w:hAnsi="Arial" w:cs="Arial"/>
-          <w:color w:val="000000"/>
-          <w:kern w:val="0"/>
-          <w:lang w:eastAsia="en-GB"/>
-          <w14:ligatures w14:val="none"/>
-        </w:rPr>
-      </w:pPr>
+          <w:color w:val="0070C0"/>
+          <w:kern w:val="0"/>
+          <w:lang w:eastAsia="en-GB"/>
+          <w14:ligatures w14:val="none"/>
+        </w:rPr>
+      </w:pPr>
+      <w:r>
+        <w:rPr>
+          <w:rFonts w:ascii="Arial" w:eastAsia="Times New Roman" w:hAnsi="Arial" w:cs="Arial"/>
+          <w:color w:val="0070C0"/>
+          <w:kern w:val="0"/>
+          <w:lang w:eastAsia="en-GB"/>
+          <w14:ligatures w14:val="none"/>
+        </w:rPr>
+        <w:br/>
+      </w:r>
       <w:r>
         <w:rPr>
           <w:rFonts w:ascii="Arial" w:eastAsia="Times New Roman" w:hAnsi="Arial" w:cs="Arial"/>
@@ -1284,17 +1379,29 @@
           <w14:ligatures w14:val="none"/>
         </w:rPr>
       </w:pPr>
-      <w:r>
-        <w:rPr>
-          <w:rFonts w:ascii="Arial" w:eastAsia="Times New Roman" w:hAnsi="Arial" w:cs="Arial"/>
-          <w:b/>
-          <w:bCs/>
-          <w:color w:val="000000"/>
-          <w:kern w:val="0"/>
-          <w:lang w:eastAsia="en-GB"/>
-          <w14:ligatures w14:val="none"/>
-        </w:rPr>
-        <w:lastRenderedPageBreak/>
+    </w:p>
+    <w:p>
+      <w:pPr>
+        <w:spacing w:after="0" w:line="240" w:lineRule="auto"/>
+        <w:jc w:val="both"/>
+        <w:rPr>
+          <w:rFonts w:ascii="Arial" w:eastAsia="Times New Roman" w:hAnsi="Arial" w:cs="Arial"/>
+          <w:color w:val="000000"/>
+          <w:kern w:val="0"/>
+          <w:lang w:eastAsia="en-GB"/>
+          <w14:ligatures w14:val="none"/>
+        </w:rPr>
+      </w:pPr>
+      <w:r>
+        <w:rPr>
+          <w:rFonts w:ascii="Arial" w:eastAsia="Times New Roman" w:hAnsi="Arial" w:cs="Arial"/>
+          <w:b/>
+          <w:bCs/>
+          <w:color w:val="000000"/>
+          <w:kern w:val="0"/>
+          <w:lang w:eastAsia="en-GB"/>
+          <w14:ligatures w14:val="none"/>
+        </w:rPr>
         <w:t>2.b</w:t>
       </w:r>
       <w:r>
@@ -1389,8 +1496,21 @@
           <w:lang w:eastAsia="en-GB"/>
           <w14:ligatures w14:val="none"/>
         </w:rPr>
-        <w:t xml:space="preserve">L’interfaccia è chiara, semplice e intuitiva. </w:t>
-      </w:r>
+        <w:t>L’interfaccia è chiara, semplice e intuitiva.</w:t>
+      </w:r>
+    </w:p>
+    <w:p>
+      <w:pPr>
+        <w:spacing w:after="0" w:line="240" w:lineRule="auto"/>
+        <w:jc w:val="both"/>
+        <w:rPr>
+          <w:rFonts w:ascii="Arial" w:eastAsia="Times New Roman" w:hAnsi="Arial" w:cs="Arial"/>
+          <w:color w:val="0070C0"/>
+          <w:kern w:val="0"/>
+          <w:lang w:eastAsia="en-GB"/>
+          <w14:ligatures w14:val="none"/>
+        </w:rPr>
+      </w:pPr>
     </w:p>
     <w:p>
       <w:pPr>
@@ -1414,6 +1534,19 @@
         </w:rPr>
         <w:t>Le prove eseguite sono:</w:t>
       </w:r>
+    </w:p>
+    <w:p>
+      <w:pPr>
+        <w:spacing w:after="0" w:line="240" w:lineRule="auto"/>
+        <w:jc w:val="both"/>
+        <w:rPr>
+          <w:rFonts w:ascii="Arial" w:eastAsia="Times New Roman" w:hAnsi="Arial" w:cs="Arial"/>
+          <w:color w:val="0070C0"/>
+          <w:kern w:val="0"/>
+          <w:lang w:eastAsia="en-GB"/>
+          <w14:ligatures w14:val="none"/>
+        </w:rPr>
+      </w:pPr>
     </w:p>
     <w:p>
       <w:pPr>
@@ -1488,7 +1621,27 @@
           <w:lang w:eastAsia="en-GB"/>
           <w14:ligatures w14:val="none"/>
         </w:rPr>
-        <w:t xml:space="preserve">Forzare scelte al di fuori dell’interfaccia </w:t>
+        <w:t>Forza</w:t>
+      </w:r>
+      <w:r>
+        <w:rPr>
+          <w:rFonts w:ascii="Arial" w:eastAsia="Times New Roman" w:hAnsi="Arial" w:cs="Arial"/>
+          <w:color w:val="0070C0"/>
+          <w:kern w:val="0"/>
+          <w:lang w:eastAsia="en-GB"/>
+          <w14:ligatures w14:val="none"/>
+        </w:rPr>
+        <w:t xml:space="preserve">tura del codice, con </w:t>
+      </w:r>
+      <w:r>
+        <w:rPr>
+          <w:rFonts w:ascii="Arial" w:eastAsia="Times New Roman" w:hAnsi="Arial" w:cs="Arial"/>
+          <w:color w:val="0070C0"/>
+          <w:kern w:val="0"/>
+          <w:lang w:eastAsia="en-GB"/>
+          <w14:ligatures w14:val="none"/>
+        </w:rPr>
+        <w:t xml:space="preserve">scelte al di fuori dell’interfaccia </w:t>
       </w:r>
       <w:r>
         <w:rPr>
@@ -1510,6 +1663,221 @@
         </w:rPr>
         <w:t xml:space="preserve"> gestite bene dal programma</w:t>
       </w:r>
+    </w:p>
+    <w:p>
+      <w:pPr>
+        <w:spacing w:after="0" w:line="240" w:lineRule="auto"/>
+        <w:jc w:val="both"/>
+        <w:rPr>
+          <w:rFonts w:ascii="Times New Roman" w:eastAsia="Times New Roman" w:hAnsi="Times New Roman" w:cs="Times New Roman"/>
+          <w:kern w:val="0"/>
+          <w:sz w:val="24"/>
+          <w:szCs w:val="24"/>
+          <w:lang w:eastAsia="en-GB"/>
+          <w14:ligatures w14:val="none"/>
+        </w:rPr>
+      </w:pPr>
+    </w:p>
+    <w:p>
+      <w:pPr>
+        <w:pBdr>
+          <w:top w:val="single" w:sz="4" w:space="1" w:color="auto"/>
+          <w:left w:val="single" w:sz="4" w:space="4" w:color="auto"/>
+          <w:bottom w:val="single" w:sz="4" w:space="1" w:color="auto"/>
+          <w:right w:val="single" w:sz="4" w:space="4" w:color="auto"/>
+        </w:pBdr>
+        <w:spacing w:after="0" w:line="240" w:lineRule="auto"/>
+        <w:jc w:val="both"/>
+        <w:rPr>
+          <w:rFonts w:ascii="Arial" w:eastAsia="Times New Roman" w:hAnsi="Arial" w:cs="Arial"/>
+          <w:b/>
+          <w:bCs/>
+          <w:color w:val="000000"/>
+          <w:kern w:val="0"/>
+          <w:lang w:eastAsia="en-GB"/>
+          <w14:ligatures w14:val="none"/>
+        </w:rPr>
+      </w:pPr>
+      <w:r>
+        <w:rPr>
+          <w:rFonts w:ascii="Arial" w:eastAsia="Times New Roman" w:hAnsi="Arial" w:cs="Arial"/>
+          <w:b/>
+          <w:bCs/>
+          <w:color w:val="000000"/>
+          <w:kern w:val="0"/>
+          <w:lang w:eastAsia="en-GB"/>
+          <w14:ligatures w14:val="none"/>
+        </w:rPr>
+        <w:t>3 Seconda sessione di test</w:t>
+      </w:r>
+    </w:p>
+    <w:p>
+      <w:pPr>
+        <w:spacing w:after="0" w:line="240" w:lineRule="auto"/>
+        <w:jc w:val="both"/>
+        <w:rPr>
+          <w:rFonts w:ascii="Times New Roman" w:eastAsia="Times New Roman" w:hAnsi="Times New Roman" w:cs="Times New Roman"/>
+          <w:kern w:val="0"/>
+          <w:sz w:val="24"/>
+          <w:szCs w:val="24"/>
+          <w:lang w:eastAsia="en-GB"/>
+          <w14:ligatures w14:val="none"/>
+        </w:rPr>
+      </w:pPr>
+    </w:p>
+    <w:p>
+      <w:pPr>
+        <w:spacing w:after="0" w:line="240" w:lineRule="auto"/>
+        <w:jc w:val="both"/>
+        <w:rPr>
+          <w:rFonts w:ascii="Arial" w:eastAsia="Times New Roman" w:hAnsi="Arial" w:cs="Arial"/>
+          <w:color w:val="000000"/>
+          <w:kern w:val="0"/>
+          <w:lang w:eastAsia="en-GB"/>
+          <w14:ligatures w14:val="none"/>
+        </w:rPr>
+      </w:pPr>
+      <w:r>
+        <w:rPr>
+          <w:rFonts w:ascii="Arial" w:eastAsia="Times New Roman" w:hAnsi="Arial" w:cs="Arial"/>
+          <w:b/>
+          <w:bCs/>
+          <w:color w:val="000000"/>
+          <w:kern w:val="0"/>
+          <w:lang w:eastAsia="en-GB"/>
+          <w14:ligatures w14:val="none"/>
+        </w:rPr>
+        <w:t>3.a</w:t>
+      </w:r>
+      <w:r>
+        <w:rPr>
+          <w:rFonts w:ascii="Arial" w:eastAsia="Times New Roman" w:hAnsi="Arial" w:cs="Arial"/>
+          <w:color w:val="000000"/>
+          <w:kern w:val="0"/>
+          <w:lang w:eastAsia="en-GB"/>
+          <w14:ligatures w14:val="none"/>
+        </w:rPr>
+        <w:t xml:space="preserve"> Definire una procedura di test che permetta di identificare possibili bug nel codice prodotto per le singole classi e i singoli metodi di ogni classe</w:t>
+      </w:r>
+    </w:p>
+    <w:p>
+      <w:pPr>
+        <w:spacing w:after="0" w:line="240" w:lineRule="auto"/>
+        <w:jc w:val="both"/>
+        <w:rPr>
+          <w:rFonts w:ascii="Arial" w:eastAsia="Times New Roman" w:hAnsi="Arial" w:cs="Arial"/>
+          <w:color w:val="000000"/>
+          <w:kern w:val="0"/>
+          <w:lang w:eastAsia="en-GB"/>
+          <w14:ligatures w14:val="none"/>
+        </w:rPr>
+      </w:pPr>
+    </w:p>
+    <w:p>
+      <w:pPr>
+        <w:spacing w:after="0" w:line="240" w:lineRule="auto"/>
+        <w:jc w:val="both"/>
+        <w:rPr>
+          <w:rFonts w:ascii="Arial" w:eastAsia="Times New Roman" w:hAnsi="Arial" w:cs="Arial"/>
+          <w:color w:val="000000"/>
+          <w:kern w:val="0"/>
+          <w:lang w:eastAsia="en-GB"/>
+          <w14:ligatures w14:val="none"/>
+        </w:rPr>
+      </w:pPr>
+      <w:r>
+        <w:rPr>
+          <w:rFonts w:ascii="Arial" w:eastAsia="Times New Roman" w:hAnsi="Arial" w:cs="Arial"/>
+          <w:b/>
+          <w:bCs/>
+          <w:color w:val="000000"/>
+          <w:kern w:val="0"/>
+          <w:lang w:eastAsia="en-GB"/>
+          <w14:ligatures w14:val="none"/>
+        </w:rPr>
+        <w:t>Risposta</w:t>
+      </w:r>
+      <w:r>
+        <w:rPr>
+          <w:rFonts w:ascii="Arial" w:eastAsia="Times New Roman" w:hAnsi="Arial" w:cs="Arial"/>
+          <w:color w:val="000000"/>
+          <w:kern w:val="0"/>
+          <w:lang w:eastAsia="en-GB"/>
+          <w14:ligatures w14:val="none"/>
+        </w:rPr>
+        <w:t>:</w:t>
+      </w:r>
+    </w:p>
+    <w:p>
+      <w:pPr>
+        <w:spacing w:after="0" w:line="240" w:lineRule="auto"/>
+        <w:jc w:val="both"/>
+        <w:rPr>
+          <w:rFonts w:ascii="Arial" w:eastAsia="Times New Roman" w:hAnsi="Arial" w:cs="Arial"/>
+          <w:color w:val="000000"/>
+          <w:kern w:val="0"/>
+          <w:lang w:eastAsia="en-GB"/>
+          <w14:ligatures w14:val="none"/>
+        </w:rPr>
+      </w:pPr>
+    </w:p>
+    <w:p>
+      <w:pPr>
+        <w:spacing w:after="0" w:line="240" w:lineRule="auto"/>
+        <w:jc w:val="both"/>
+        <w:rPr>
+          <w:rFonts w:ascii="Arial" w:eastAsia="Times New Roman" w:hAnsi="Arial" w:cs="Arial"/>
+          <w:color w:val="000000"/>
+          <w:kern w:val="0"/>
+          <w:lang w:eastAsia="en-GB"/>
+          <w14:ligatures w14:val="none"/>
+        </w:rPr>
+      </w:pPr>
+      <w:r>
+        <w:rPr>
+          <w:rFonts w:ascii="Arial" w:eastAsia="Times New Roman" w:hAnsi="Arial" w:cs="Arial"/>
+          <w:color w:val="0070C0"/>
+          <w:kern w:val="0"/>
+          <w:lang w:eastAsia="en-GB"/>
+          <w14:ligatures w14:val="none"/>
+        </w:rPr>
+        <w:t>Allegato un “.cpp” con nome “</w:t>
+      </w:r>
+      <w:r>
+        <w:rPr>
+          <w:rFonts w:ascii="Arial" w:eastAsia="Times New Roman" w:hAnsi="Arial" w:cs="Arial"/>
+          <w:i/>
+          <w:iCs/>
+          <w:color w:val="0070C0"/>
+          <w:kern w:val="0"/>
+          <w:lang w:eastAsia="en-GB"/>
+          <w14:ligatures w14:val="none"/>
+        </w:rPr>
+        <w:t>Stressing_Test</w:t>
+      </w:r>
+      <w:r>
+        <w:rPr>
+          <w:rFonts w:ascii="Arial" w:eastAsia="Times New Roman" w:hAnsi="Arial" w:cs="Arial"/>
+          <w:color w:val="0070C0"/>
+          <w:kern w:val="0"/>
+          <w:lang w:eastAsia="en-GB"/>
+          <w14:ligatures w14:val="none"/>
+        </w:rPr>
+        <w:t>” in cui sono state eseguite una serie di operazioni base, quali:</w:t>
+      </w:r>
+    </w:p>
+    <w:p>
+      <w:pPr>
+        <w:spacing w:after="0" w:line="240" w:lineRule="auto"/>
+        <w:jc w:val="both"/>
+        <w:rPr>
+          <w:rFonts w:ascii="Arial" w:eastAsia="Times New Roman" w:hAnsi="Arial" w:cs="Arial"/>
+          <w:color w:val="000000"/>
+          <w:kern w:val="0"/>
+          <w:lang w:eastAsia="en-GB"/>
+          <w14:ligatures w14:val="none"/>
+        </w:rPr>
+      </w:pPr>
     </w:p>
     <w:p>
       <w:pPr>
@@ -1528,157 +1896,68 @@
           <w14:ligatures w14:val="none"/>
         </w:rPr>
       </w:pPr>
-    </w:p>
-    <w:p>
-      <w:pPr>
-        <w:spacing w:after="0" w:line="240" w:lineRule="auto"/>
-        <w:jc w:val="both"/>
-        <w:rPr>
-          <w:rFonts w:ascii="Times New Roman" w:eastAsia="Times New Roman" w:hAnsi="Times New Roman" w:cs="Times New Roman"/>
-          <w:kern w:val="0"/>
-          <w:sz w:val="24"/>
-          <w:szCs w:val="24"/>
-          <w:lang w:eastAsia="en-GB"/>
-          <w14:ligatures w14:val="none"/>
-        </w:rPr>
-      </w:pPr>
-    </w:p>
-    <w:p>
-      <w:pPr>
-        <w:spacing w:after="0" w:line="240" w:lineRule="auto"/>
-        <w:jc w:val="both"/>
-        <w:rPr>
-          <w:rFonts w:ascii="Arial" w:eastAsia="Times New Roman" w:hAnsi="Arial" w:cs="Arial"/>
-          <w:b/>
-          <w:bCs/>
-          <w:color w:val="000000"/>
-          <w:kern w:val="0"/>
-          <w:lang w:eastAsia="en-GB"/>
-          <w14:ligatures w14:val="none"/>
-        </w:rPr>
-      </w:pPr>
-      <w:r>
-        <w:rPr>
-          <w:rFonts w:ascii="Arial" w:eastAsia="Times New Roman" w:hAnsi="Arial" w:cs="Arial"/>
-          <w:b/>
-          <w:bCs/>
-          <w:color w:val="000000"/>
-          <w:kern w:val="0"/>
-          <w:lang w:eastAsia="en-GB"/>
-          <w14:ligatures w14:val="none"/>
-        </w:rPr>
-        <w:t>3 Seconda sessione di test</w:t>
-      </w:r>
-    </w:p>
-    <w:p>
-      <w:pPr>
-        <w:spacing w:after="0" w:line="240" w:lineRule="auto"/>
-        <w:jc w:val="both"/>
-        <w:rPr>
-          <w:rFonts w:ascii="Times New Roman" w:eastAsia="Times New Roman" w:hAnsi="Times New Roman" w:cs="Times New Roman"/>
-          <w:kern w:val="0"/>
-          <w:sz w:val="24"/>
-          <w:szCs w:val="24"/>
-          <w:lang w:eastAsia="en-GB"/>
-          <w14:ligatures w14:val="none"/>
-        </w:rPr>
-      </w:pPr>
-    </w:p>
-    <w:p>
-      <w:pPr>
-        <w:spacing w:after="0" w:line="240" w:lineRule="auto"/>
-        <w:jc w:val="both"/>
-        <w:rPr>
-          <w:rFonts w:ascii="Arial" w:eastAsia="Times New Roman" w:hAnsi="Arial" w:cs="Arial"/>
-          <w:color w:val="000000"/>
-          <w:kern w:val="0"/>
-          <w:lang w:eastAsia="en-GB"/>
-          <w14:ligatures w14:val="none"/>
-        </w:rPr>
-      </w:pPr>
-      <w:r>
-        <w:rPr>
-          <w:rFonts w:ascii="Arial" w:eastAsia="Times New Roman" w:hAnsi="Arial" w:cs="Arial"/>
-          <w:b/>
-          <w:bCs/>
-          <w:color w:val="000000"/>
-          <w:kern w:val="0"/>
-          <w:lang w:eastAsia="en-GB"/>
-          <w14:ligatures w14:val="none"/>
-        </w:rPr>
-        <w:t>3.a</w:t>
-      </w:r>
-      <w:r>
-        <w:rPr>
-          <w:rFonts w:ascii="Arial" w:eastAsia="Times New Roman" w:hAnsi="Arial" w:cs="Arial"/>
-          <w:color w:val="000000"/>
-          <w:kern w:val="0"/>
-          <w:lang w:eastAsia="en-GB"/>
-          <w14:ligatures w14:val="none"/>
-        </w:rPr>
-        <w:t xml:space="preserve"> Definire una procedura di test che permetta di identificare possibili bug nel codice prodotto per le singole classi e i singoli metodi di ogni classe</w:t>
-      </w:r>
-    </w:p>
-    <w:p>
-      <w:pPr>
-        <w:spacing w:after="0" w:line="240" w:lineRule="auto"/>
-        <w:jc w:val="both"/>
-        <w:rPr>
-          <w:rFonts w:ascii="Arial" w:eastAsia="Times New Roman" w:hAnsi="Arial" w:cs="Arial"/>
-          <w:color w:val="000000"/>
-          <w:kern w:val="0"/>
-          <w:lang w:eastAsia="en-GB"/>
-          <w14:ligatures w14:val="none"/>
-        </w:rPr>
-      </w:pPr>
-    </w:p>
-    <w:p>
-      <w:pPr>
-        <w:spacing w:after="0" w:line="240" w:lineRule="auto"/>
-        <w:jc w:val="both"/>
-        <w:rPr>
-          <w:rFonts w:ascii="Arial" w:eastAsia="Times New Roman" w:hAnsi="Arial" w:cs="Arial"/>
-          <w:color w:val="000000"/>
-          <w:kern w:val="0"/>
-          <w:lang w:eastAsia="en-GB"/>
-          <w14:ligatures w14:val="none"/>
-        </w:rPr>
-      </w:pPr>
-      <w:r>
-        <w:rPr>
-          <w:rFonts w:ascii="Arial" w:eastAsia="Times New Roman" w:hAnsi="Arial" w:cs="Arial"/>
-          <w:b/>
-          <w:bCs/>
-          <w:color w:val="000000"/>
-          <w:kern w:val="0"/>
-          <w:lang w:eastAsia="en-GB"/>
-          <w14:ligatures w14:val="none"/>
-        </w:rPr>
-        <w:t>Risposta</w:t>
-      </w:r>
-      <w:r>
-        <w:rPr>
-          <w:rFonts w:ascii="Arial" w:eastAsia="Times New Roman" w:hAnsi="Arial" w:cs="Arial"/>
-          <w:color w:val="000000"/>
-          <w:kern w:val="0"/>
-          <w:lang w:eastAsia="en-GB"/>
-          <w14:ligatures w14:val="none"/>
-        </w:rPr>
-        <w:t>:</w:t>
-      </w:r>
-    </w:p>
-    <w:p>
-      <w:pPr>
-        <w:spacing w:after="0" w:line="240" w:lineRule="auto"/>
-        <w:jc w:val="both"/>
-        <w:rPr>
-          <w:rFonts w:ascii="Arial" w:eastAsia="Times New Roman" w:hAnsi="Arial" w:cs="Arial"/>
-          <w:color w:val="000000"/>
-          <w:kern w:val="0"/>
-          <w:lang w:eastAsia="en-GB"/>
-          <w14:ligatures w14:val="none"/>
-        </w:rPr>
-      </w:pPr>
+      <w:r>
+        <w:rPr>
+          <w:rFonts w:ascii="Arial" w:eastAsia="Times New Roman" w:hAnsi="Arial" w:cs="Arial"/>
+          <w:color w:val="0070C0"/>
+          <w:kern w:val="0"/>
+          <w:lang w:eastAsia="en-GB"/>
+          <w14:ligatures w14:val="none"/>
+        </w:rPr>
+        <w:t xml:space="preserve">Operazione </w:t>
+      </w:r>
+      <w:r>
+        <w:rPr>
+          <w:rFonts w:ascii="Arial" w:eastAsia="Times New Roman" w:hAnsi="Arial" w:cs="Arial"/>
+          <w:b/>
+          <w:bCs/>
+          <w:color w:val="0070C0"/>
+          <w:kern w:val="0"/>
+          <w:lang w:eastAsia="en-GB"/>
+          <w14:ligatures w14:val="none"/>
+        </w:rPr>
+        <w:t>preliminare</w:t>
+      </w:r>
+      <w:r>
+        <w:rPr>
+          <w:rFonts w:ascii="Arial" w:eastAsia="Times New Roman" w:hAnsi="Arial" w:cs="Arial"/>
+          <w:color w:val="0070C0"/>
+          <w:kern w:val="0"/>
+          <w:lang w:eastAsia="en-GB"/>
+          <w14:ligatures w14:val="none"/>
+        </w:rPr>
+        <w:t>: chiamare tutte le funzioni, quindi i metodi associati ad ogni classe</w:t>
+      </w:r>
+      <w:r>
+        <w:rPr>
+          <w:rFonts w:ascii="Arial" w:eastAsia="Times New Roman" w:hAnsi="Arial" w:cs="Arial"/>
+          <w:color w:val="0070C0"/>
+          <w:kern w:val="0"/>
+          <w:lang w:eastAsia="en-GB"/>
+          <w14:ligatures w14:val="none"/>
+        </w:rPr>
+        <w:t xml:space="preserve">, </w:t>
+      </w:r>
+      <w:r>
+        <w:rPr>
+          <w:rFonts w:ascii="Arial" w:eastAsia="Times New Roman" w:hAnsi="Arial" w:cs="Arial"/>
+          <w:color w:val="0070C0"/>
+          <w:kern w:val="0"/>
+          <w:lang w:eastAsia="en-GB"/>
+          <w14:ligatures w14:val="none"/>
+        </w:rPr>
+        <w:t>per verificarne il corretto funzionamento</w:t>
+      </w:r>
+      <w:r>
+        <w:rPr>
+          <w:rFonts w:ascii="Arial" w:eastAsia="Times New Roman" w:hAnsi="Arial" w:cs="Arial"/>
+          <w:color w:val="0070C0"/>
+          <w:kern w:val="0"/>
+          <w:lang w:eastAsia="en-GB"/>
+          <w14:ligatures w14:val="none"/>
+        </w:rPr>
+        <w:t xml:space="preserve"> secondo un flusso algoritmico commentato nel file “.cpp”</w:t>
+      </w:r>
     </w:p>
     <w:p>
       <w:pPr>
@@ -1705,7 +1984,17 @@
           <w:lang w:eastAsia="en-GB"/>
           <w14:ligatures w14:val="none"/>
         </w:rPr>
-        <w:t>Operazione preliminare: chiamare tutte le funzioni, quindi i metodi associati ad ogni classe</w:t>
+        <w:t xml:space="preserve">Chiamare tutte le funzioni passando argomenti errati: errati, nel senso di “diversi” da come definite nel </w:t>
+      </w:r>
+      <w:r>
+        <w:rPr>
+          <w:rFonts w:ascii="Arial" w:eastAsia="Times New Roman" w:hAnsi="Arial" w:cs="Arial"/>
+          <w:color w:val="0070C0"/>
+          <w:kern w:val="0"/>
+          <w:lang w:eastAsia="en-GB"/>
+          <w14:ligatures w14:val="none"/>
+        </w:rPr>
+        <w:t>“.h” corrispondente</w:t>
       </w:r>
       <w:r>
         <w:rPr>
@@ -1716,82 +2005,6 @@
           <w14:ligatures w14:val="none"/>
         </w:rPr>
         <w:t xml:space="preserve">, </w:t>
-      </w:r>
-      <w:r>
-        <w:rPr>
-          <w:rFonts w:ascii="Arial" w:eastAsia="Times New Roman" w:hAnsi="Arial" w:cs="Arial"/>
-          <w:color w:val="0070C0"/>
-          <w:kern w:val="0"/>
-          <w:lang w:eastAsia="en-GB"/>
-          <w14:ligatures w14:val="none"/>
-        </w:rPr>
-        <w:t>per verificarne il corretto funzionamento</w:t>
-      </w:r>
-    </w:p>
-    <w:p>
-      <w:pPr>
-        <w:pStyle w:val="Paragrafoelenco"/>
-        <w:numPr>
-          <w:ilvl w:val="0"/>
-          <w:numId w:val="3"/>
-        </w:numPr>
-        <w:spacing w:after="0" w:line="240" w:lineRule="auto"/>
-        <w:jc w:val="both"/>
-        <w:rPr>
-          <w:rFonts w:ascii="Arial" w:eastAsia="Times New Roman" w:hAnsi="Arial" w:cs="Arial"/>
-          <w:color w:val="0070C0"/>
-          <w:kern w:val="0"/>
-          <w:lang w:eastAsia="en-GB"/>
-          <w14:ligatures w14:val="none"/>
-        </w:rPr>
-      </w:pPr>
-      <w:r>
-        <w:rPr>
-          <w:rFonts w:ascii="Arial" w:eastAsia="Times New Roman" w:hAnsi="Arial" w:cs="Arial"/>
-          <w:color w:val="0070C0"/>
-          <w:kern w:val="0"/>
-          <w:lang w:eastAsia="en-GB"/>
-          <w14:ligatures w14:val="none"/>
-        </w:rPr>
-        <w:t xml:space="preserve">Chiamare tutte le funzioni passando argomenti errati: errati, nel senso di “diversi” da come definite nel </w:t>
-      </w:r>
-      <w:r>
-        <w:rPr>
-          <w:rFonts w:ascii="Arial" w:eastAsia="Times New Roman" w:hAnsi="Arial" w:cs="Arial"/>
-          <w:color w:val="0070C0"/>
-          <w:kern w:val="0"/>
-          <w:lang w:eastAsia="en-GB"/>
-          <w14:ligatures w14:val="none"/>
-        </w:rPr>
-        <w:t>“.h” corrispondente</w:t>
-      </w:r>
-    </w:p>
-    <w:p>
-      <w:pPr>
-        <w:pStyle w:val="Paragrafoelenco"/>
-        <w:numPr>
-          <w:ilvl w:val="0"/>
-          <w:numId w:val="3"/>
-        </w:numPr>
-        <w:spacing w:after="0" w:line="240" w:lineRule="auto"/>
-        <w:jc w:val="both"/>
-        <w:rPr>
-          <w:rFonts w:ascii="Arial" w:eastAsia="Times New Roman" w:hAnsi="Arial" w:cs="Arial"/>
-          <w:color w:val="0070C0"/>
-          <w:kern w:val="0"/>
-          <w:lang w:eastAsia="en-GB"/>
-          <w14:ligatures w14:val="none"/>
-        </w:rPr>
-      </w:pPr>
-      <w:r>
-        <w:rPr>
-          <w:rFonts w:ascii="Arial" w:eastAsia="Times New Roman" w:hAnsi="Arial" w:cs="Arial"/>
-          <w:color w:val="0070C0"/>
-          <w:kern w:val="0"/>
-          <w:lang w:eastAsia="en-GB"/>
-          <w14:ligatures w14:val="none"/>
-        </w:rPr>
-        <w:t>Chiamare la funzione “</w:t>
       </w:r>
       <w:r>
         <w:rPr>
@@ -1803,17 +2016,27 @@
           <w:lang w:eastAsia="en-GB"/>
           <w14:ligatures w14:val="none"/>
         </w:rPr>
-        <w:t>Draw</w:t>
-      </w:r>
-      <w:r>
-        <w:rPr>
-          <w:rFonts w:ascii="Arial" w:eastAsia="Times New Roman" w:hAnsi="Arial" w:cs="Arial"/>
-          <w:color w:val="0070C0"/>
-          <w:kern w:val="0"/>
-          <w:lang w:eastAsia="en-GB"/>
-          <w14:ligatures w14:val="none"/>
-        </w:rPr>
-        <w:t xml:space="preserve">” (definita </w:t>
+        <w:t>e.g.</w:t>
+      </w:r>
+      <w:r>
+        <w:rPr>
+          <w:rFonts w:ascii="Arial" w:eastAsia="Times New Roman" w:hAnsi="Arial" w:cs="Arial"/>
+          <w:color w:val="0070C0"/>
+          <w:kern w:val="0"/>
+          <w:lang w:eastAsia="en-GB"/>
+          <w14:ligatures w14:val="none"/>
+        </w:rPr>
+        <w:t>: c</w:t>
+      </w:r>
+      <w:r>
+        <w:rPr>
+          <w:rFonts w:ascii="Arial" w:eastAsia="Times New Roman" w:hAnsi="Arial" w:cs="Arial"/>
+          <w:color w:val="0070C0"/>
+          <w:kern w:val="0"/>
+          <w:lang w:eastAsia="en-GB"/>
+          <w14:ligatures w14:val="none"/>
+        </w:rPr>
+        <w:t>hiamare la funzione “</w:t>
       </w:r>
       <w:r>
         <w:rPr>
@@ -1825,6 +2048,28 @@
           <w:lang w:eastAsia="en-GB"/>
           <w14:ligatures w14:val="none"/>
         </w:rPr>
+        <w:t>Draw</w:t>
+      </w:r>
+      <w:r>
+        <w:rPr>
+          <w:rFonts w:ascii="Arial" w:eastAsia="Times New Roman" w:hAnsi="Arial" w:cs="Arial"/>
+          <w:color w:val="0070C0"/>
+          <w:kern w:val="0"/>
+          <w:lang w:eastAsia="en-GB"/>
+          <w14:ligatures w14:val="none"/>
+        </w:rPr>
+        <w:t xml:space="preserve">” (definita </w:t>
+      </w:r>
+      <w:r>
+        <w:rPr>
+          <w:rFonts w:ascii="Arial" w:eastAsia="Times New Roman" w:hAnsi="Arial" w:cs="Arial"/>
+          <w:i/>
+          <w:iCs/>
+          <w:color w:val="0070C0"/>
+          <w:kern w:val="0"/>
+          <w:lang w:eastAsia="en-GB"/>
+          <w14:ligatures w14:val="none"/>
+        </w:rPr>
         <w:t>virtual</w:t>
       </w:r>
       <w:r>
@@ -1837,37 +2082,36 @@
         </w:rPr>
         <w:t xml:space="preserve"> pura), passando argomenti</w:t>
       </w:r>
-    </w:p>
-    <w:p>
-      <w:pPr>
-        <w:pStyle w:val="Paragrafoelenco"/>
-        <w:numPr>
-          <w:ilvl w:val="0"/>
-          <w:numId w:val="3"/>
-        </w:numPr>
-        <w:spacing w:after="0" w:line="240" w:lineRule="auto"/>
-        <w:jc w:val="both"/>
-        <w:rPr>
-          <w:rFonts w:ascii="Arial" w:eastAsia="Times New Roman" w:hAnsi="Arial" w:cs="Arial"/>
-          <w:color w:val="0070C0"/>
-          <w:kern w:val="0"/>
-          <w:lang w:eastAsia="en-GB"/>
-          <w14:ligatures w14:val="none"/>
-        </w:rPr>
-      </w:pPr>
-    </w:p>
-    <w:p>
-      <w:pPr>
-        <w:spacing w:after="0" w:line="240" w:lineRule="auto"/>
-        <w:jc w:val="both"/>
-        <w:rPr>
-          <w:rFonts w:ascii="Arial" w:eastAsia="Times New Roman" w:hAnsi="Arial" w:cs="Arial"/>
-          <w:color w:val="000000"/>
-          <w:kern w:val="0"/>
-          <w:lang w:eastAsia="en-GB"/>
-          <w14:ligatures w14:val="none"/>
-        </w:rPr>
-      </w:pPr>
+      <w:r>
+        <w:rPr>
+          <w:rFonts w:ascii="Arial" w:eastAsia="Times New Roman" w:hAnsi="Arial" w:cs="Arial"/>
+          <w:color w:val="0070C0"/>
+          <w:kern w:val="0"/>
+          <w:lang w:eastAsia="en-GB"/>
+          <w14:ligatures w14:val="none"/>
+        </w:rPr>
+        <w:t xml:space="preserve"> </w:t>
+      </w:r>
+      <w:r>
+        <w:rPr>
+          <w:rFonts w:ascii="Arial" w:eastAsia="Times New Roman" w:hAnsi="Arial" w:cs="Arial"/>
+          <w:color w:val="0070C0"/>
+          <w:kern w:val="0"/>
+          <w:lang w:eastAsia="en-GB"/>
+          <w14:ligatures w14:val="none"/>
+        </w:rPr>
+        <w:sym w:font="Wingdings" w:char="F0E0"/>
+      </w:r>
+      <w:r>
+        <w:rPr>
+          <w:rFonts w:ascii="Arial" w:eastAsia="Times New Roman" w:hAnsi="Arial" w:cs="Arial"/>
+          <w:color w:val="0070C0"/>
+          <w:kern w:val="0"/>
+          <w:lang w:eastAsia="en-GB"/>
+          <w14:ligatures w14:val="none"/>
+        </w:rPr>
+        <w:t xml:space="preserve"> in questi casi, tali righe di codice sono state commentate per completare la compilazione</w:t>
+      </w:r>
     </w:p>
     <w:p>
       <w:pPr>
@@ -1982,11 +2226,6 @@
     </w:p>
     <w:p>
       <w:pPr>
-        <w:pStyle w:val="Paragrafoelenco"/>
-        <w:numPr>
-          <w:ilvl w:val="0"/>
-          <w:numId w:val="3"/>
-        </w:numPr>
         <w:spacing w:after="0" w:line="240" w:lineRule="auto"/>
         <w:jc w:val="both"/>
         <w:rPr>
@@ -2006,12 +2245,90 @@
           <w14:ligatures w14:val="none"/>
         </w:rPr>
         <w:t>Il programma riconosce gli errori volutamente compiuti: restituisce feedback idonei.</w:t>
+      </w:r>
+    </w:p>
+    <w:p>
+      <w:pPr>
+        <w:spacing w:after="0" w:line="240" w:lineRule="auto"/>
+        <w:jc w:val="both"/>
+        <w:rPr>
+          <w:rFonts w:ascii="Arial" w:eastAsia="Times New Roman" w:hAnsi="Arial" w:cs="Arial"/>
+          <w:color w:val="0070C0"/>
+          <w:kern w:val="0"/>
+          <w:lang w:eastAsia="en-GB"/>
+          <w14:ligatures w14:val="none"/>
+        </w:rPr>
+      </w:pPr>
+    </w:p>
+    <w:p>
+      <w:pPr>
+        <w:spacing w:after="0" w:line="240" w:lineRule="auto"/>
+        <w:jc w:val="both"/>
+        <w:rPr>
+          <w:rFonts w:ascii="Arial" w:eastAsia="Times New Roman" w:hAnsi="Arial" w:cs="Arial"/>
+          <w:color w:val="0070C0"/>
+          <w:kern w:val="0"/>
+          <w:lang w:eastAsia="en-GB"/>
+          <w14:ligatures w14:val="none"/>
+        </w:rPr>
+      </w:pPr>
+      <w:r>
+        <w:rPr>
+          <w:rFonts w:ascii="Arial" w:eastAsia="Times New Roman" w:hAnsi="Arial" w:cs="Arial"/>
+          <w:color w:val="0070C0"/>
+          <w:kern w:val="0"/>
+          <w:lang w:eastAsia="en-GB"/>
+          <w14:ligatures w14:val="none"/>
+        </w:rPr>
+        <w:t xml:space="preserve">I metodi sono scritti correttamente, hanno superato lo </w:t>
+      </w:r>
+      <w:r>
+        <w:rPr>
+          <w:rFonts w:ascii="Arial" w:eastAsia="Times New Roman" w:hAnsi="Arial" w:cs="Arial"/>
+          <w:color w:val="0070C0"/>
+          <w:kern w:val="0"/>
+          <w:lang w:eastAsia="en-GB"/>
+          <w14:ligatures w14:val="none"/>
+        </w:rPr>
+        <w:t>“</w:t>
+      </w:r>
+      <w:r>
+        <w:rPr>
+          <w:rFonts w:ascii="Arial" w:eastAsia="Times New Roman" w:hAnsi="Arial" w:cs="Arial"/>
+          <w:i/>
+          <w:iCs/>
+          <w:color w:val="0070C0"/>
+          <w:kern w:val="0"/>
+          <w:lang w:eastAsia="en-GB"/>
+          <w14:ligatures w14:val="none"/>
+        </w:rPr>
+        <w:t>Stressing_Test</w:t>
+      </w:r>
+      <w:r>
+        <w:rPr>
+          <w:rFonts w:ascii="Arial" w:eastAsia="Times New Roman" w:hAnsi="Arial" w:cs="Arial"/>
+          <w:color w:val="0070C0"/>
+          <w:kern w:val="0"/>
+          <w:lang w:eastAsia="en-GB"/>
+          <w14:ligatures w14:val="none"/>
+        </w:rPr>
+        <w:t>”</w:t>
+      </w:r>
+      <w:r>
+        <w:rPr>
+          <w:rFonts w:ascii="Arial" w:eastAsia="Times New Roman" w:hAnsi="Arial" w:cs="Arial"/>
+          <w:color w:val="0070C0"/>
+          <w:kern w:val="0"/>
+          <w:lang w:eastAsia="en-GB"/>
+          <w14:ligatures w14:val="none"/>
+        </w:rPr>
+        <w:t>.</w:t>
       </w:r>
     </w:p>
     <w:sectPr>
       <w:footerReference w:type="default" r:id="rId8"/>
       <w:pgSz w:w="11906" w:h="16838"/>
-      <w:pgMar w:top="1440" w:right="1440" w:bottom="1440" w:left="1440" w:header="708" w:footer="708" w:gutter="0"/>
+      <w:pgMar w:top="1417" w:right="1134" w:bottom="1134" w:left="1134" w:header="708" w:footer="708" w:gutter="0"/>
       <w:cols w:space="708"/>
       <w:docGrid w:linePitch="360"/>
     </w:sectPr>

</xml_diff>